<commit_message>
Updated refinement document and added paper sketches
</commit_message>
<xml_diff>
--- a/Project documentation/Refinement template 2023.docx
+++ b/Project documentation/Refinement template 2023.docx
@@ -9,8 +9,13 @@
       </w:pPr>
       <w:bookmarkStart w:id="0" w:name="_yho63dxghzi0" w:colFirst="0" w:colLast="0"/>
       <w:bookmarkEnd w:id="0"/>
+      <w:proofErr w:type="spellStart"/>
       <w:r>
-        <w:t xml:space="preserve">X.X </w:t>
+        <w:t>X.X</w:t>
+      </w:r>
+      <w:proofErr w:type="spellEnd"/>
+      <w:r>
+        <w:t xml:space="preserve"> </w:t>
       </w:r>
       <w:r>
         <w:t>Evidence Section</w:t>
@@ -115,6 +120,7 @@
                 <w:color w:val="FFFFFF"/>
               </w:rPr>
             </w:pPr>
+            <w:proofErr w:type="spellStart"/>
             <w:r>
               <w:rPr>
                 <w:rFonts w:ascii="Open Sans" w:eastAsia="Open Sans" w:hAnsi="Open Sans" w:cs="Open Sans"/>
@@ -123,6 +129,7 @@
               </w:rPr>
               <w:t>Productboard</w:t>
             </w:r>
+            <w:proofErr w:type="spellEnd"/>
           </w:p>
         </w:tc>
         <w:tc>
@@ -149,8 +156,13 @@
               <w:spacing w:after="0" w:line="240" w:lineRule="auto"/>
             </w:pPr>
             <w:r>
-              <w:t>Open in productboard</w:t>
-            </w:r>
+              <w:t xml:space="preserve">Open in </w:t>
+            </w:r>
+            <w:proofErr w:type="spellStart"/>
+            <w:r>
+              <w:t>productboard</w:t>
+            </w:r>
+            <w:proofErr w:type="spellEnd"/>
           </w:p>
         </w:tc>
         <w:tc>
@@ -930,7 +942,7 @@
               <w:spacing w:after="0" w:line="240" w:lineRule="auto"/>
             </w:pPr>
             <w:r>
-              <w:t>A user would like to see where what goals and collections are connected to each evidence.</w:t>
+              <w:t>A user would like to see what goals and collections are connected to each evidence.</w:t>
             </w:r>
           </w:p>
           <w:p>
@@ -957,6 +969,32 @@
             </w:pPr>
             <w:r>
               <w:t>A user would like to see the count of feedbacks/comments per evidence.</w:t>
+            </w:r>
+          </w:p>
+          <w:p>
+            <w:pPr>
+              <w:widowControl w:val="0"/>
+              <w:numPr>
+                <w:ilvl w:val="0"/>
+                <w:numId w:val="8"/>
+              </w:numPr>
+              <w:spacing w:after="0" w:line="240" w:lineRule="auto"/>
+            </w:pPr>
+            <w:r>
+              <w:t>A user would like to filter by date.</w:t>
+            </w:r>
+          </w:p>
+          <w:p>
+            <w:pPr>
+              <w:widowControl w:val="0"/>
+              <w:numPr>
+                <w:ilvl w:val="0"/>
+                <w:numId w:val="8"/>
+              </w:numPr>
+              <w:spacing w:after="0" w:line="240" w:lineRule="auto"/>
+            </w:pPr>
+            <w:r>
+              <w:t>A user would like to see orphaned evidence.</w:t>
             </w:r>
           </w:p>
         </w:tc>
@@ -1233,7 +1271,19 @@
               <w:spacing w:after="0" w:line="240" w:lineRule="auto"/>
             </w:pPr>
             <w:r>
-              <w:t>Dashboard view that offers grouped view where evidence can be sorted and filtered.  Each evidence has visible details for clear overview and quick edit.</w:t>
+              <w:t xml:space="preserve">Dashboard view that offers </w:t>
+            </w:r>
+            <w:r>
+              <w:t>a summary of all</w:t>
+            </w:r>
+            <w:r>
+              <w:t xml:space="preserve"> evidence</w:t>
+            </w:r>
+            <w:r>
+              <w:t xml:space="preserve">, the evidence </w:t>
+            </w:r>
+            <w:r>
+              <w:t>can be sorted and filtered.  Each evidence has visible details for clear overview and quick edit.</w:t>
             </w:r>
           </w:p>
         </w:tc>
@@ -1357,6 +1407,20 @@
           </w:tcPr>
           <w:p>
             <w:pPr>
+              <w:pStyle w:val="ListParagraph"/>
+              <w:widowControl w:val="0"/>
+              <w:numPr>
+                <w:ilvl w:val="0"/>
+                <w:numId w:val="11"/>
+              </w:numPr>
+              <w:spacing w:after="0" w:line="240" w:lineRule="auto"/>
+            </w:pPr>
+            <w:r>
+              <w:t>Increasing the load of the application with many requests to the database.</w:t>
+            </w:r>
+          </w:p>
+          <w:p>
+            <w:pPr>
               <w:widowControl w:val="0"/>
               <w:spacing w:after="0" w:line="240" w:lineRule="auto"/>
             </w:pPr>
@@ -1411,108 +1475,187 @@
           </w:tcPr>
           <w:p>
             <w:pPr>
-              <w:widowControl w:val="0"/>
-              <w:spacing w:after="0" w:line="240" w:lineRule="auto"/>
-            </w:pPr>
-            <w:r>
-              <w:t>Dashboard view of evidence with the following options:</w:t>
-            </w:r>
-          </w:p>
-          <w:p>
-            <w:pPr>
+              <w:pStyle w:val="ListParagraph"/>
               <w:widowControl w:val="0"/>
               <w:numPr>
                 <w:ilvl w:val="0"/>
-                <w:numId w:val="10"/>
+                <w:numId w:val="12"/>
               </w:numPr>
               <w:spacing w:after="0" w:line="240" w:lineRule="auto"/>
             </w:pPr>
             <w:r>
-              <w:t>Sort the contents by</w:t>
-            </w:r>
-          </w:p>
-          <w:p>
-            <w:pPr>
+              <w:t xml:space="preserve">Dashboard view of evidence with the following </w:t>
+            </w:r>
+            <w:r>
+              <w:t>information</w:t>
+            </w:r>
+            <w:r>
+              <w:t>:</w:t>
+            </w:r>
+          </w:p>
+          <w:p>
+            <w:pPr>
+              <w:pStyle w:val="ListParagraph"/>
               <w:widowControl w:val="0"/>
               <w:numPr>
                 <w:ilvl w:val="1"/>
-                <w:numId w:val="10"/>
+                <w:numId w:val="12"/>
               </w:numPr>
               <w:spacing w:after="0" w:line="240" w:lineRule="auto"/>
             </w:pPr>
             <w:r>
-              <w:t>Name</w:t>
-            </w:r>
-          </w:p>
-          <w:p>
-            <w:pPr>
+              <w:t xml:space="preserve">Total evidence </w:t>
+            </w:r>
+            <w:proofErr w:type="gramStart"/>
+            <w:r>
+              <w:t>count</w:t>
+            </w:r>
+            <w:proofErr w:type="gramEnd"/>
+          </w:p>
+          <w:p>
+            <w:pPr>
+              <w:pStyle w:val="ListParagraph"/>
               <w:widowControl w:val="0"/>
               <w:numPr>
                 <w:ilvl w:val="1"/>
-                <w:numId w:val="10"/>
+                <w:numId w:val="12"/>
               </w:numPr>
               <w:spacing w:after="0" w:line="240" w:lineRule="auto"/>
             </w:pPr>
             <w:r>
-              <w:t>Date-created</w:t>
-            </w:r>
-            <w:r>
-              <w:t xml:space="preserve"> (default)</w:t>
-            </w:r>
-          </w:p>
-          <w:p>
-            <w:pPr>
+              <w:t xml:space="preserve">Count of evidence linked to </w:t>
+            </w:r>
+            <w:proofErr w:type="gramStart"/>
+            <w:r>
+              <w:t>collections</w:t>
+            </w:r>
+            <w:proofErr w:type="gramEnd"/>
+          </w:p>
+          <w:p>
+            <w:pPr>
+              <w:pStyle w:val="ListParagraph"/>
+              <w:widowControl w:val="0"/>
+              <w:numPr>
+                <w:ilvl w:val="1"/>
+                <w:numId w:val="12"/>
+              </w:numPr>
+              <w:spacing w:after="0" w:line="240" w:lineRule="auto"/>
+            </w:pPr>
+            <w:r>
+              <w:t xml:space="preserve">Count of evidence linked to </w:t>
+            </w:r>
+            <w:proofErr w:type="gramStart"/>
+            <w:r>
+              <w:t>goals</w:t>
+            </w:r>
+            <w:proofErr w:type="gramEnd"/>
+          </w:p>
+          <w:p>
+            <w:pPr>
+              <w:pStyle w:val="ListParagraph"/>
+              <w:widowControl w:val="0"/>
+              <w:numPr>
+                <w:ilvl w:val="1"/>
+                <w:numId w:val="12"/>
+              </w:numPr>
+              <w:spacing w:after="0" w:line="240" w:lineRule="auto"/>
+            </w:pPr>
+            <w:r>
+              <w:t xml:space="preserve">Orphaned evidence </w:t>
+            </w:r>
+            <w:r>
+              <w:t>(not belonging to any collection)</w:t>
+            </w:r>
+          </w:p>
+          <w:p>
+            <w:pPr>
+              <w:pStyle w:val="ListParagraph"/>
+              <w:widowControl w:val="0"/>
+              <w:numPr>
+                <w:ilvl w:val="1"/>
+                <w:numId w:val="12"/>
+              </w:numPr>
+              <w:spacing w:after="0" w:line="240" w:lineRule="auto"/>
+            </w:pPr>
+            <w:r>
+              <w:t xml:space="preserve">Evidence counters of each </w:t>
+            </w:r>
+            <w:proofErr w:type="gramStart"/>
+            <w:r>
+              <w:t>type</w:t>
+            </w:r>
+            <w:proofErr w:type="gramEnd"/>
+          </w:p>
+          <w:p>
+            <w:pPr>
+              <w:pStyle w:val="ListParagraph"/>
+              <w:widowControl w:val="0"/>
+              <w:numPr>
+                <w:ilvl w:val="1"/>
+                <w:numId w:val="12"/>
+              </w:numPr>
+              <w:spacing w:after="0" w:line="240" w:lineRule="auto"/>
+            </w:pPr>
+            <w:r>
+              <w:t xml:space="preserve">Evidence counters for each feedback </w:t>
+            </w:r>
+            <w:proofErr w:type="gramStart"/>
+            <w:r>
+              <w:t>status</w:t>
+            </w:r>
+            <w:proofErr w:type="gramEnd"/>
+          </w:p>
+          <w:p>
+            <w:pPr>
+              <w:pStyle w:val="ListParagraph"/>
+              <w:widowControl w:val="0"/>
+              <w:numPr>
+                <w:ilvl w:val="1"/>
+                <w:numId w:val="12"/>
+              </w:numPr>
+              <w:spacing w:after="0" w:line="240" w:lineRule="auto"/>
+            </w:pPr>
+            <w:r>
+              <w:t>Count of evidence without description</w:t>
+            </w:r>
+          </w:p>
+          <w:p>
+            <w:pPr>
+              <w:pStyle w:val="ListParagraph"/>
+              <w:widowControl w:val="0"/>
+              <w:numPr>
+                <w:ilvl w:val="1"/>
+                <w:numId w:val="12"/>
+              </w:numPr>
+              <w:spacing w:after="0" w:line="240" w:lineRule="auto"/>
+            </w:pPr>
+            <w:r>
+              <w:t>Count of evidence without any comments</w:t>
+            </w:r>
+          </w:p>
+          <w:p>
+            <w:pPr>
+              <w:pStyle w:val="ListParagraph"/>
+              <w:widowControl w:val="0"/>
+              <w:spacing w:after="0" w:line="240" w:lineRule="auto"/>
+              <w:ind w:left="1440"/>
+            </w:pPr>
+          </w:p>
+          <w:p>
+            <w:pPr>
+              <w:pStyle w:val="ListParagraph"/>
               <w:widowControl w:val="0"/>
               <w:numPr>
                 <w:ilvl w:val="0"/>
-                <w:numId w:val="10"/>
+                <w:numId w:val="12"/>
               </w:numPr>
               <w:spacing w:after="0" w:line="240" w:lineRule="auto"/>
             </w:pPr>
             <w:r>
-              <w:t xml:space="preserve">Filter by </w:t>
-            </w:r>
-          </w:p>
-          <w:p>
-            <w:pPr>
-              <w:widowControl w:val="0"/>
-              <w:numPr>
-                <w:ilvl w:val="1"/>
-                <w:numId w:val="10"/>
-              </w:numPr>
-              <w:spacing w:after="0" w:line="240" w:lineRule="auto"/>
-            </w:pPr>
-            <w:r>
-              <w:t>Type of Evidence</w:t>
-            </w:r>
-          </w:p>
-          <w:p>
-            <w:pPr>
-              <w:widowControl w:val="0"/>
-              <w:numPr>
-                <w:ilvl w:val="1"/>
-                <w:numId w:val="10"/>
-              </w:numPr>
-              <w:spacing w:after="0" w:line="240" w:lineRule="auto"/>
-            </w:pPr>
-            <w:r>
-              <w:t>“Orphaned” not belonging to any c</w:t>
-            </w:r>
-            <w:r>
-              <w:t>ollection</w:t>
-            </w:r>
-          </w:p>
-          <w:p>
-            <w:pPr>
-              <w:widowControl w:val="0"/>
-              <w:numPr>
-                <w:ilvl w:val="1"/>
-                <w:numId w:val="10"/>
-              </w:numPr>
-              <w:spacing w:after="0" w:line="240" w:lineRule="auto"/>
-            </w:pPr>
-            <w:r>
-              <w:t>Latest Feedback Status</w:t>
+              <w:t>The dashboard can filter the table below by:</w:t>
+            </w:r>
+            <w:r>
+              <w:t xml:space="preserve"> </w:t>
             </w:r>
           </w:p>
           <w:p>
@@ -1520,112 +1663,12 @@
               <w:widowControl w:val="0"/>
               <w:numPr>
                 <w:ilvl w:val="0"/>
-                <w:numId w:val="10"/>
+                <w:numId w:val="13"/>
               </w:numPr>
               <w:spacing w:after="0" w:line="240" w:lineRule="auto"/>
             </w:pPr>
             <w:r>
-              <w:t>Display evidence details</w:t>
-            </w:r>
-            <w:r>
-              <w:t>:</w:t>
-            </w:r>
-          </w:p>
-          <w:p>
-            <w:pPr>
-              <w:widowControl w:val="0"/>
-              <w:numPr>
-                <w:ilvl w:val="1"/>
-                <w:numId w:val="10"/>
-              </w:numPr>
-              <w:spacing w:after="0" w:line="240" w:lineRule="auto"/>
-            </w:pPr>
-            <w:r>
-              <w:t>Name</w:t>
-            </w:r>
-          </w:p>
-          <w:p>
-            <w:pPr>
-              <w:widowControl w:val="0"/>
-              <w:numPr>
-                <w:ilvl w:val="1"/>
-                <w:numId w:val="10"/>
-              </w:numPr>
-              <w:spacing w:after="0" w:line="240" w:lineRule="auto"/>
-            </w:pPr>
-            <w:r>
-              <w:t>Type</w:t>
-            </w:r>
-          </w:p>
-          <w:p>
-            <w:pPr>
-              <w:widowControl w:val="0"/>
-              <w:numPr>
-                <w:ilvl w:val="1"/>
-                <w:numId w:val="10"/>
-              </w:numPr>
-              <w:spacing w:after="0" w:line="240" w:lineRule="auto"/>
-            </w:pPr>
-            <w:r>
-              <w:t xml:space="preserve">Upload date </w:t>
-            </w:r>
-          </w:p>
-          <w:p>
-            <w:pPr>
-              <w:widowControl w:val="0"/>
-              <w:numPr>
-                <w:ilvl w:val="1"/>
-                <w:numId w:val="10"/>
-              </w:numPr>
-              <w:spacing w:after="0" w:line="240" w:lineRule="auto"/>
-            </w:pPr>
-            <w:r>
-              <w:t>Linked Collections</w:t>
-            </w:r>
-          </w:p>
-          <w:p>
-            <w:pPr>
-              <w:widowControl w:val="0"/>
-              <w:numPr>
-                <w:ilvl w:val="1"/>
-                <w:numId w:val="10"/>
-              </w:numPr>
-              <w:spacing w:after="0" w:line="240" w:lineRule="auto"/>
-            </w:pPr>
-            <w:r>
-              <w:t>Related Goals</w:t>
-            </w:r>
-          </w:p>
-          <w:p>
-            <w:pPr>
-              <w:widowControl w:val="0"/>
-              <w:numPr>
-                <w:ilvl w:val="1"/>
-                <w:numId w:val="10"/>
-              </w:numPr>
-              <w:spacing w:after="0" w:line="240" w:lineRule="auto"/>
-            </w:pPr>
-            <w:r>
-              <w:t xml:space="preserve">Feedback </w:t>
-            </w:r>
-            <w:r>
-              <w:t>status</w:t>
-            </w:r>
-            <w:r>
-              <w:t xml:space="preserve"> </w:t>
-            </w:r>
-          </w:p>
-          <w:p>
-            <w:pPr>
-              <w:widowControl w:val="0"/>
-              <w:numPr>
-                <w:ilvl w:val="1"/>
-                <w:numId w:val="10"/>
-              </w:numPr>
-              <w:spacing w:after="0" w:line="240" w:lineRule="auto"/>
-            </w:pPr>
-            <w:r>
-              <w:t>Comment count</w:t>
+              <w:t>Type of Evidence</w:t>
             </w:r>
           </w:p>
           <w:p>
@@ -1633,19 +1676,284 @@
               <w:widowControl w:val="0"/>
               <w:numPr>
                 <w:ilvl w:val="0"/>
-                <w:numId w:val="10"/>
+                <w:numId w:val="13"/>
               </w:numPr>
               <w:spacing w:after="0" w:line="240" w:lineRule="auto"/>
             </w:pPr>
             <w:r>
+              <w:t>“</w:t>
+            </w:r>
+            <w:proofErr w:type="gramStart"/>
+            <w:r>
+              <w:t>Orphaned”</w:t>
+            </w:r>
+            <w:proofErr w:type="gramEnd"/>
+            <w:r>
+              <w:t xml:space="preserve"> </w:t>
+            </w:r>
+          </w:p>
+          <w:p>
+            <w:pPr>
+              <w:widowControl w:val="0"/>
+              <w:numPr>
+                <w:ilvl w:val="0"/>
+                <w:numId w:val="13"/>
+              </w:numPr>
+              <w:spacing w:after="0" w:line="240" w:lineRule="auto"/>
+            </w:pPr>
+            <w:r>
+              <w:t>Feedback Status</w:t>
+            </w:r>
+          </w:p>
+          <w:p>
+            <w:pPr>
+              <w:widowControl w:val="0"/>
+              <w:numPr>
+                <w:ilvl w:val="0"/>
+                <w:numId w:val="13"/>
+              </w:numPr>
+              <w:spacing w:after="0" w:line="240" w:lineRule="auto"/>
+            </w:pPr>
+            <w:r>
+              <w:t>Evidence without description</w:t>
+            </w:r>
+          </w:p>
+          <w:p>
+            <w:pPr>
+              <w:widowControl w:val="0"/>
+              <w:numPr>
+                <w:ilvl w:val="0"/>
+                <w:numId w:val="13"/>
+              </w:numPr>
+              <w:spacing w:after="0" w:line="240" w:lineRule="auto"/>
+            </w:pPr>
+            <w:r>
+              <w:t>Evidence without comments</w:t>
+            </w:r>
+          </w:p>
+          <w:p>
+            <w:pPr>
+              <w:widowControl w:val="0"/>
+              <w:spacing w:after="0" w:line="240" w:lineRule="auto"/>
+              <w:ind w:left="1440"/>
+            </w:pPr>
+          </w:p>
+          <w:p>
+            <w:pPr>
+              <w:pStyle w:val="ListParagraph"/>
+              <w:widowControl w:val="0"/>
+              <w:numPr>
+                <w:ilvl w:val="0"/>
+                <w:numId w:val="11"/>
+              </w:numPr>
+              <w:spacing w:after="0" w:line="240" w:lineRule="auto"/>
+            </w:pPr>
+            <w:r>
+              <w:t xml:space="preserve">Table with all evidence that offers overview on Evidence: </w:t>
+            </w:r>
+          </w:p>
+          <w:p>
+            <w:pPr>
+              <w:widowControl w:val="0"/>
+              <w:numPr>
+                <w:ilvl w:val="0"/>
+                <w:numId w:val="14"/>
+              </w:numPr>
+              <w:spacing w:after="0" w:line="240" w:lineRule="auto"/>
+            </w:pPr>
+            <w:r>
+              <w:t>Type</w:t>
+            </w:r>
+          </w:p>
+          <w:p>
+            <w:pPr>
+              <w:widowControl w:val="0"/>
+              <w:numPr>
+                <w:ilvl w:val="0"/>
+                <w:numId w:val="14"/>
+              </w:numPr>
+              <w:spacing w:after="0" w:line="240" w:lineRule="auto"/>
+            </w:pPr>
+            <w:r>
+              <w:t>Name</w:t>
+            </w:r>
+          </w:p>
+          <w:p>
+            <w:pPr>
+              <w:widowControl w:val="0"/>
+              <w:numPr>
+                <w:ilvl w:val="0"/>
+                <w:numId w:val="14"/>
+              </w:numPr>
+              <w:spacing w:after="0" w:line="240" w:lineRule="auto"/>
+            </w:pPr>
+            <w:r>
+              <w:t xml:space="preserve">Upload date </w:t>
+            </w:r>
+            <w:r>
+              <w:t>(default sort – newest up top)</w:t>
+            </w:r>
+          </w:p>
+          <w:p>
+            <w:pPr>
+              <w:widowControl w:val="0"/>
+              <w:numPr>
+                <w:ilvl w:val="0"/>
+                <w:numId w:val="14"/>
+              </w:numPr>
+              <w:spacing w:after="0" w:line="240" w:lineRule="auto"/>
+            </w:pPr>
+            <w:r>
+              <w:t xml:space="preserve">Feedback status </w:t>
+            </w:r>
+          </w:p>
+          <w:p>
+            <w:pPr>
+              <w:widowControl w:val="0"/>
+              <w:numPr>
+                <w:ilvl w:val="0"/>
+                <w:numId w:val="14"/>
+              </w:numPr>
+              <w:spacing w:after="0" w:line="240" w:lineRule="auto"/>
+            </w:pPr>
+            <w:r>
+              <w:t>Linked Collections</w:t>
+            </w:r>
+          </w:p>
+          <w:p>
+            <w:pPr>
+              <w:widowControl w:val="0"/>
+              <w:numPr>
+                <w:ilvl w:val="0"/>
+                <w:numId w:val="14"/>
+              </w:numPr>
+              <w:spacing w:after="0" w:line="240" w:lineRule="auto"/>
+            </w:pPr>
+            <w:r>
+              <w:t>Linked</w:t>
+            </w:r>
+            <w:r>
+              <w:t xml:space="preserve"> Goals</w:t>
+            </w:r>
+          </w:p>
+          <w:p>
+            <w:pPr>
+              <w:widowControl w:val="0"/>
+              <w:numPr>
+                <w:ilvl w:val="0"/>
+                <w:numId w:val="14"/>
+              </w:numPr>
+              <w:spacing w:after="0" w:line="240" w:lineRule="auto"/>
+            </w:pPr>
+            <w:r>
+              <w:t>Date (from-till)</w:t>
+            </w:r>
+          </w:p>
+          <w:p>
+            <w:pPr>
+              <w:widowControl w:val="0"/>
+              <w:spacing w:after="0" w:line="240" w:lineRule="auto"/>
+            </w:pPr>
+          </w:p>
+          <w:p>
+            <w:pPr>
+              <w:pStyle w:val="ListParagraph"/>
+              <w:widowControl w:val="0"/>
+              <w:numPr>
+                <w:ilvl w:val="0"/>
+                <w:numId w:val="11"/>
+              </w:numPr>
+              <w:spacing w:after="0" w:line="240" w:lineRule="auto"/>
+            </w:pPr>
+            <w:r>
               <w:t>Bulk remove</w:t>
             </w:r>
-          </w:p>
-          <w:p>
-            <w:pPr>
-              <w:widowControl w:val="0"/>
-              <w:spacing w:after="0" w:line="240" w:lineRule="auto"/>
-              <w:ind w:left="1440"/>
+            <w:r>
+              <w:t xml:space="preserve"> integrated in the </w:t>
+            </w:r>
+            <w:proofErr w:type="gramStart"/>
+            <w:r>
+              <w:t>table</w:t>
+            </w:r>
+            <w:proofErr w:type="gramEnd"/>
+          </w:p>
+          <w:p>
+            <w:pPr>
+              <w:pStyle w:val="ListParagraph"/>
+              <w:widowControl w:val="0"/>
+              <w:numPr>
+                <w:ilvl w:val="0"/>
+                <w:numId w:val="11"/>
+              </w:numPr>
+              <w:spacing w:after="0" w:line="240" w:lineRule="auto"/>
+            </w:pPr>
+            <w:r>
+              <w:t>Search bar</w:t>
+            </w:r>
+          </w:p>
+          <w:p>
+            <w:pPr>
+              <w:pStyle w:val="ListParagraph"/>
+              <w:widowControl w:val="0"/>
+              <w:numPr>
+                <w:ilvl w:val="0"/>
+                <w:numId w:val="11"/>
+              </w:numPr>
+              <w:spacing w:after="0" w:line="240" w:lineRule="auto"/>
+            </w:pPr>
+            <w:r>
+              <w:t xml:space="preserve">Date picker to filter by </w:t>
+            </w:r>
+            <w:proofErr w:type="gramStart"/>
+            <w:r>
+              <w:t>date</w:t>
+            </w:r>
+            <w:proofErr w:type="gramEnd"/>
+          </w:p>
+          <w:p>
+            <w:pPr>
+              <w:pStyle w:val="ListParagraph"/>
+              <w:widowControl w:val="0"/>
+              <w:numPr>
+                <w:ilvl w:val="0"/>
+                <w:numId w:val="11"/>
+              </w:numPr>
+              <w:spacing w:after="0" w:line="240" w:lineRule="auto"/>
+            </w:pPr>
+            <w:r>
+              <w:t>Clear filters button</w:t>
+            </w:r>
+          </w:p>
+          <w:p>
+            <w:pPr>
+              <w:pStyle w:val="ListParagraph"/>
+              <w:widowControl w:val="0"/>
+              <w:numPr>
+                <w:ilvl w:val="0"/>
+                <w:numId w:val="11"/>
+              </w:numPr>
+              <w:spacing w:after="0" w:line="240" w:lineRule="auto"/>
+            </w:pPr>
+            <w:r>
+              <w:t xml:space="preserve">Add evidence button should be </w:t>
+            </w:r>
+            <w:proofErr w:type="gramStart"/>
+            <w:r>
+              <w:t>primary</w:t>
+            </w:r>
+            <w:proofErr w:type="gramEnd"/>
+          </w:p>
+          <w:p>
+            <w:pPr>
+              <w:widowControl w:val="0"/>
+              <w:spacing w:after="0" w:line="240" w:lineRule="auto"/>
+            </w:pPr>
+          </w:p>
+          <w:p>
+            <w:pPr>
+              <w:widowControl w:val="0"/>
+              <w:spacing w:after="0" w:line="240" w:lineRule="auto"/>
+              <w:ind w:left="720"/>
             </w:pPr>
           </w:p>
         </w:tc>
@@ -1681,6 +1989,7 @@
                 <w:b/>
                 <w:color w:val="FFFFFF"/>
               </w:rPr>
+              <w:lastRenderedPageBreak/>
               <w:t>Out of scope</w:t>
             </w:r>
           </w:p>
@@ -1972,6 +2281,120 @@
     </w:lvl>
   </w:abstractNum>
   <w:abstractNum w:abstractNumId="2" w15:restartNumberingAfterBreak="0">
+    <w:nsid w:val="0C7225DB"/>
+    <w:multiLevelType w:val="multilevel"/>
+    <w:tmpl w:val="95F43198"/>
+    <w:lvl w:ilvl="0">
+      <w:start w:val="1"/>
+      <w:numFmt w:val="bullet"/>
+      <w:lvlText w:val=""/>
+      <w:lvlJc w:val="left"/>
+      <w:pPr>
+        <w:ind w:left="1440" w:hanging="360"/>
+      </w:pPr>
+      <w:rPr>
+        <w:rFonts w:ascii="Symbol" w:hAnsi="Symbol" w:hint="default"/>
+        <w:u w:val="none"/>
+      </w:rPr>
+    </w:lvl>
+    <w:lvl w:ilvl="1">
+      <w:start w:val="1"/>
+      <w:numFmt w:val="bullet"/>
+      <w:lvlText w:val=""/>
+      <w:lvlJc w:val="left"/>
+      <w:pPr>
+        <w:ind w:left="2160" w:hanging="360"/>
+      </w:pPr>
+      <w:rPr>
+        <w:rFonts w:ascii="Wingdings" w:hAnsi="Wingdings" w:hint="default"/>
+      </w:rPr>
+    </w:lvl>
+    <w:lvl w:ilvl="2">
+      <w:start w:val="1"/>
+      <w:numFmt w:val="bullet"/>
+      <w:lvlText w:val=""/>
+      <w:lvlJc w:val="left"/>
+      <w:pPr>
+        <w:ind w:left="2880" w:hanging="360"/>
+      </w:pPr>
+      <w:rPr>
+        <w:rFonts w:ascii="Wingdings" w:hAnsi="Wingdings" w:hint="default"/>
+      </w:rPr>
+    </w:lvl>
+    <w:lvl w:ilvl="3">
+      <w:start w:val="1"/>
+      <w:numFmt w:val="bullet"/>
+      <w:lvlText w:val="●"/>
+      <w:lvlJc w:val="left"/>
+      <w:pPr>
+        <w:ind w:left="3600" w:hanging="360"/>
+      </w:pPr>
+      <w:rPr>
+        <w:u w:val="none"/>
+      </w:rPr>
+    </w:lvl>
+    <w:lvl w:ilvl="4">
+      <w:start w:val="1"/>
+      <w:numFmt w:val="bullet"/>
+      <w:lvlText w:val="○"/>
+      <w:lvlJc w:val="left"/>
+      <w:pPr>
+        <w:ind w:left="4320" w:hanging="360"/>
+      </w:pPr>
+      <w:rPr>
+        <w:u w:val="none"/>
+      </w:rPr>
+    </w:lvl>
+    <w:lvl w:ilvl="5">
+      <w:start w:val="1"/>
+      <w:numFmt w:val="bullet"/>
+      <w:lvlText w:val="■"/>
+      <w:lvlJc w:val="left"/>
+      <w:pPr>
+        <w:ind w:left="5040" w:hanging="360"/>
+      </w:pPr>
+      <w:rPr>
+        <w:u w:val="none"/>
+      </w:rPr>
+    </w:lvl>
+    <w:lvl w:ilvl="6">
+      <w:start w:val="1"/>
+      <w:numFmt w:val="bullet"/>
+      <w:lvlText w:val="●"/>
+      <w:lvlJc w:val="left"/>
+      <w:pPr>
+        <w:ind w:left="5760" w:hanging="360"/>
+      </w:pPr>
+      <w:rPr>
+        <w:u w:val="none"/>
+      </w:rPr>
+    </w:lvl>
+    <w:lvl w:ilvl="7">
+      <w:start w:val="1"/>
+      <w:numFmt w:val="bullet"/>
+      <w:lvlText w:val="○"/>
+      <w:lvlJc w:val="left"/>
+      <w:pPr>
+        <w:ind w:left="6480" w:hanging="360"/>
+      </w:pPr>
+      <w:rPr>
+        <w:u w:val="none"/>
+      </w:rPr>
+    </w:lvl>
+    <w:lvl w:ilvl="8">
+      <w:start w:val="1"/>
+      <w:numFmt w:val="bullet"/>
+      <w:lvlText w:val="■"/>
+      <w:lvlJc w:val="left"/>
+      <w:pPr>
+        <w:ind w:left="7200" w:hanging="360"/>
+      </w:pPr>
+      <w:rPr>
+        <w:u w:val="none"/>
+      </w:rPr>
+    </w:lvl>
+  </w:abstractNum>
+  <w:abstractNum w:abstractNumId="3" w15:restartNumberingAfterBreak="0">
     <w:nsid w:val="257A6D2C"/>
     <w:multiLevelType w:val="multilevel"/>
     <w:tmpl w:val="63A4F73A"/>
@@ -2085,7 +2508,7 @@
       </w:rPr>
     </w:lvl>
   </w:abstractNum>
-  <w:abstractNum w:abstractNumId="3" w15:restartNumberingAfterBreak="0">
+  <w:abstractNum w:abstractNumId="4" w15:restartNumberingAfterBreak="0">
     <w:nsid w:val="2C810386"/>
     <w:multiLevelType w:val="multilevel"/>
     <w:tmpl w:val="CF129FAE"/>
@@ -2198,7 +2621,7 @@
       </w:rPr>
     </w:lvl>
   </w:abstractNum>
-  <w:abstractNum w:abstractNumId="4" w15:restartNumberingAfterBreak="0">
+  <w:abstractNum w:abstractNumId="5" w15:restartNumberingAfterBreak="0">
     <w:nsid w:val="2C847929"/>
     <w:multiLevelType w:val="multilevel"/>
     <w:tmpl w:val="D36C73D6"/>
@@ -2311,7 +2734,7 @@
       </w:rPr>
     </w:lvl>
   </w:abstractNum>
-  <w:abstractNum w:abstractNumId="5" w15:restartNumberingAfterBreak="0">
+  <w:abstractNum w:abstractNumId="6" w15:restartNumberingAfterBreak="0">
     <w:nsid w:val="33586E60"/>
     <w:multiLevelType w:val="multilevel"/>
     <w:tmpl w:val="B810E080"/>
@@ -2425,7 +2848,7 @@
       </w:rPr>
     </w:lvl>
   </w:abstractNum>
-  <w:abstractNum w:abstractNumId="6" w15:restartNumberingAfterBreak="0">
+  <w:abstractNum w:abstractNumId="7" w15:restartNumberingAfterBreak="0">
     <w:nsid w:val="3A2E278D"/>
     <w:multiLevelType w:val="multilevel"/>
     <w:tmpl w:val="FDE6FA34"/>
@@ -2435,7 +2858,7 @@
       <w:lvlText w:val=""/>
       <w:lvlJc w:val="left"/>
       <w:pPr>
-        <w:ind w:left="720" w:hanging="360"/>
+        <w:ind w:left="1440" w:hanging="360"/>
       </w:pPr>
       <w:rPr>
         <w:rFonts w:ascii="Wingdings" w:hAnsi="Wingdings" w:hint="default"/>
@@ -2448,7 +2871,7 @@
       <w:lvlText w:val=""/>
       <w:lvlJc w:val="left"/>
       <w:pPr>
-        <w:ind w:left="1440" w:hanging="360"/>
+        <w:ind w:left="2160" w:hanging="360"/>
       </w:pPr>
       <w:rPr>
         <w:rFonts w:ascii="Wingdings" w:hAnsi="Wingdings" w:hint="default"/>
@@ -2460,7 +2883,7 @@
       <w:lvlText w:val=""/>
       <w:lvlJc w:val="left"/>
       <w:pPr>
-        <w:ind w:left="2160" w:hanging="360"/>
+        <w:ind w:left="2880" w:hanging="360"/>
       </w:pPr>
       <w:rPr>
         <w:rFonts w:ascii="Wingdings" w:hAnsi="Wingdings" w:hint="default"/>
@@ -2472,7 +2895,7 @@
       <w:lvlText w:val="●"/>
       <w:lvlJc w:val="left"/>
       <w:pPr>
-        <w:ind w:left="2880" w:hanging="360"/>
+        <w:ind w:left="3600" w:hanging="360"/>
       </w:pPr>
       <w:rPr>
         <w:u w:val="none"/>
@@ -2484,7 +2907,7 @@
       <w:lvlText w:val="○"/>
       <w:lvlJc w:val="left"/>
       <w:pPr>
-        <w:ind w:left="3600" w:hanging="360"/>
+        <w:ind w:left="4320" w:hanging="360"/>
       </w:pPr>
       <w:rPr>
         <w:u w:val="none"/>
@@ -2496,7 +2919,7 @@
       <w:lvlText w:val="■"/>
       <w:lvlJc w:val="left"/>
       <w:pPr>
-        <w:ind w:left="4320" w:hanging="360"/>
+        <w:ind w:left="5040" w:hanging="360"/>
       </w:pPr>
       <w:rPr>
         <w:u w:val="none"/>
@@ -2508,7 +2931,7 @@
       <w:lvlText w:val="●"/>
       <w:lvlJc w:val="left"/>
       <w:pPr>
-        <w:ind w:left="5040" w:hanging="360"/>
+        <w:ind w:left="5760" w:hanging="360"/>
       </w:pPr>
       <w:rPr>
         <w:u w:val="none"/>
@@ -2520,7 +2943,7 @@
       <w:lvlText w:val="○"/>
       <w:lvlJc w:val="left"/>
       <w:pPr>
-        <w:ind w:left="5760" w:hanging="360"/>
+        <w:ind w:left="6480" w:hanging="360"/>
       </w:pPr>
       <w:rPr>
         <w:u w:val="none"/>
@@ -2532,14 +2955,14 @@
       <w:lvlText w:val="■"/>
       <w:lvlJc w:val="left"/>
       <w:pPr>
-        <w:ind w:left="6480" w:hanging="360"/>
+        <w:ind w:left="7200" w:hanging="360"/>
       </w:pPr>
       <w:rPr>
         <w:u w:val="none"/>
       </w:rPr>
     </w:lvl>
   </w:abstractNum>
-  <w:abstractNum w:abstractNumId="7" w15:restartNumberingAfterBreak="0">
+  <w:abstractNum w:abstractNumId="8" w15:restartNumberingAfterBreak="0">
     <w:nsid w:val="4777715C"/>
     <w:multiLevelType w:val="multilevel"/>
     <w:tmpl w:val="48F202FE"/>
@@ -2652,7 +3075,347 @@
       </w:rPr>
     </w:lvl>
   </w:abstractNum>
-  <w:abstractNum w:abstractNumId="8" w15:restartNumberingAfterBreak="0">
+  <w:abstractNum w:abstractNumId="9" w15:restartNumberingAfterBreak="0">
+    <w:nsid w:val="4778799F"/>
+    <w:multiLevelType w:val="multilevel"/>
+    <w:tmpl w:val="67A6A7E0"/>
+    <w:lvl w:ilvl="0">
+      <w:start w:val="1"/>
+      <w:numFmt w:val="bullet"/>
+      <w:lvlText w:val=""/>
+      <w:lvlJc w:val="left"/>
+      <w:pPr>
+        <w:ind w:left="1440" w:hanging="360"/>
+      </w:pPr>
+      <w:rPr>
+        <w:rFonts w:ascii="Symbol" w:hAnsi="Symbol" w:hint="default"/>
+        <w:u w:val="none"/>
+      </w:rPr>
+    </w:lvl>
+    <w:lvl w:ilvl="1">
+      <w:start w:val="1"/>
+      <w:numFmt w:val="bullet"/>
+      <w:lvlText w:val=""/>
+      <w:lvlJc w:val="left"/>
+      <w:pPr>
+        <w:ind w:left="2160" w:hanging="360"/>
+      </w:pPr>
+      <w:rPr>
+        <w:rFonts w:ascii="Wingdings" w:hAnsi="Wingdings" w:hint="default"/>
+      </w:rPr>
+    </w:lvl>
+    <w:lvl w:ilvl="2">
+      <w:start w:val="1"/>
+      <w:numFmt w:val="bullet"/>
+      <w:lvlText w:val=""/>
+      <w:lvlJc w:val="left"/>
+      <w:pPr>
+        <w:ind w:left="2880" w:hanging="360"/>
+      </w:pPr>
+      <w:rPr>
+        <w:rFonts w:ascii="Wingdings" w:hAnsi="Wingdings" w:hint="default"/>
+      </w:rPr>
+    </w:lvl>
+    <w:lvl w:ilvl="3">
+      <w:start w:val="1"/>
+      <w:numFmt w:val="bullet"/>
+      <w:lvlText w:val="●"/>
+      <w:lvlJc w:val="left"/>
+      <w:pPr>
+        <w:ind w:left="3600" w:hanging="360"/>
+      </w:pPr>
+      <w:rPr>
+        <w:u w:val="none"/>
+      </w:rPr>
+    </w:lvl>
+    <w:lvl w:ilvl="4">
+      <w:start w:val="1"/>
+      <w:numFmt w:val="bullet"/>
+      <w:lvlText w:val="○"/>
+      <w:lvlJc w:val="left"/>
+      <w:pPr>
+        <w:ind w:left="4320" w:hanging="360"/>
+      </w:pPr>
+      <w:rPr>
+        <w:u w:val="none"/>
+      </w:rPr>
+    </w:lvl>
+    <w:lvl w:ilvl="5">
+      <w:start w:val="1"/>
+      <w:numFmt w:val="bullet"/>
+      <w:lvlText w:val="■"/>
+      <w:lvlJc w:val="left"/>
+      <w:pPr>
+        <w:ind w:left="5040" w:hanging="360"/>
+      </w:pPr>
+      <w:rPr>
+        <w:u w:val="none"/>
+      </w:rPr>
+    </w:lvl>
+    <w:lvl w:ilvl="6">
+      <w:start w:val="1"/>
+      <w:numFmt w:val="bullet"/>
+      <w:lvlText w:val="●"/>
+      <w:lvlJc w:val="left"/>
+      <w:pPr>
+        <w:ind w:left="5760" w:hanging="360"/>
+      </w:pPr>
+      <w:rPr>
+        <w:u w:val="none"/>
+      </w:rPr>
+    </w:lvl>
+    <w:lvl w:ilvl="7">
+      <w:start w:val="1"/>
+      <w:numFmt w:val="bullet"/>
+      <w:lvlText w:val="○"/>
+      <w:lvlJc w:val="left"/>
+      <w:pPr>
+        <w:ind w:left="6480" w:hanging="360"/>
+      </w:pPr>
+      <w:rPr>
+        <w:u w:val="none"/>
+      </w:rPr>
+    </w:lvl>
+    <w:lvl w:ilvl="8">
+      <w:start w:val="1"/>
+      <w:numFmt w:val="bullet"/>
+      <w:lvlText w:val="■"/>
+      <w:lvlJc w:val="left"/>
+      <w:pPr>
+        <w:ind w:left="7200" w:hanging="360"/>
+      </w:pPr>
+      <w:rPr>
+        <w:u w:val="none"/>
+      </w:rPr>
+    </w:lvl>
+  </w:abstractNum>
+  <w:abstractNum w:abstractNumId="10" w15:restartNumberingAfterBreak="0">
+    <w:nsid w:val="4B780092"/>
+    <w:multiLevelType w:val="hybridMultilevel"/>
+    <w:tmpl w:val="658079FA"/>
+    <w:lvl w:ilvl="0" w:tplc="FFFFFFFF">
+      <w:start w:val="1"/>
+      <w:numFmt w:val="bullet"/>
+      <w:lvlText w:val=""/>
+      <w:lvlJc w:val="left"/>
+      <w:pPr>
+        <w:ind w:left="720" w:hanging="360"/>
+      </w:pPr>
+      <w:rPr>
+        <w:rFonts w:ascii="Wingdings" w:hAnsi="Wingdings" w:hint="default"/>
+      </w:rPr>
+    </w:lvl>
+    <w:lvl w:ilvl="1" w:tplc="04090001">
+      <w:start w:val="1"/>
+      <w:numFmt w:val="bullet"/>
+      <w:lvlText w:val=""/>
+      <w:lvlJc w:val="left"/>
+      <w:pPr>
+        <w:ind w:left="1440" w:hanging="360"/>
+      </w:pPr>
+      <w:rPr>
+        <w:rFonts w:ascii="Symbol" w:hAnsi="Symbol" w:hint="default"/>
+      </w:rPr>
+    </w:lvl>
+    <w:lvl w:ilvl="2" w:tplc="FFFFFFFF" w:tentative="1">
+      <w:start w:val="1"/>
+      <w:numFmt w:val="bullet"/>
+      <w:lvlText w:val=""/>
+      <w:lvlJc w:val="left"/>
+      <w:pPr>
+        <w:ind w:left="2160" w:hanging="360"/>
+      </w:pPr>
+      <w:rPr>
+        <w:rFonts w:ascii="Wingdings" w:hAnsi="Wingdings" w:hint="default"/>
+      </w:rPr>
+    </w:lvl>
+    <w:lvl w:ilvl="3" w:tplc="FFFFFFFF" w:tentative="1">
+      <w:start w:val="1"/>
+      <w:numFmt w:val="bullet"/>
+      <w:lvlText w:val=""/>
+      <w:lvlJc w:val="left"/>
+      <w:pPr>
+        <w:ind w:left="2880" w:hanging="360"/>
+      </w:pPr>
+      <w:rPr>
+        <w:rFonts w:ascii="Symbol" w:hAnsi="Symbol" w:hint="default"/>
+      </w:rPr>
+    </w:lvl>
+    <w:lvl w:ilvl="4" w:tplc="FFFFFFFF" w:tentative="1">
+      <w:start w:val="1"/>
+      <w:numFmt w:val="bullet"/>
+      <w:lvlText w:val="o"/>
+      <w:lvlJc w:val="left"/>
+      <w:pPr>
+        <w:ind w:left="3600" w:hanging="360"/>
+      </w:pPr>
+      <w:rPr>
+        <w:rFonts w:ascii="Courier New" w:hAnsi="Courier New" w:cs="Courier New" w:hint="default"/>
+      </w:rPr>
+    </w:lvl>
+    <w:lvl w:ilvl="5" w:tplc="FFFFFFFF" w:tentative="1">
+      <w:start w:val="1"/>
+      <w:numFmt w:val="bullet"/>
+      <w:lvlText w:val=""/>
+      <w:lvlJc w:val="left"/>
+      <w:pPr>
+        <w:ind w:left="4320" w:hanging="360"/>
+      </w:pPr>
+      <w:rPr>
+        <w:rFonts w:ascii="Wingdings" w:hAnsi="Wingdings" w:hint="default"/>
+      </w:rPr>
+    </w:lvl>
+    <w:lvl w:ilvl="6" w:tplc="FFFFFFFF" w:tentative="1">
+      <w:start w:val="1"/>
+      <w:numFmt w:val="bullet"/>
+      <w:lvlText w:val=""/>
+      <w:lvlJc w:val="left"/>
+      <w:pPr>
+        <w:ind w:left="5040" w:hanging="360"/>
+      </w:pPr>
+      <w:rPr>
+        <w:rFonts w:ascii="Symbol" w:hAnsi="Symbol" w:hint="default"/>
+      </w:rPr>
+    </w:lvl>
+    <w:lvl w:ilvl="7" w:tplc="FFFFFFFF" w:tentative="1">
+      <w:start w:val="1"/>
+      <w:numFmt w:val="bullet"/>
+      <w:lvlText w:val="o"/>
+      <w:lvlJc w:val="left"/>
+      <w:pPr>
+        <w:ind w:left="5760" w:hanging="360"/>
+      </w:pPr>
+      <w:rPr>
+        <w:rFonts w:ascii="Courier New" w:hAnsi="Courier New" w:cs="Courier New" w:hint="default"/>
+      </w:rPr>
+    </w:lvl>
+    <w:lvl w:ilvl="8" w:tplc="FFFFFFFF" w:tentative="1">
+      <w:start w:val="1"/>
+      <w:numFmt w:val="bullet"/>
+      <w:lvlText w:val=""/>
+      <w:lvlJc w:val="left"/>
+      <w:pPr>
+        <w:ind w:left="6480" w:hanging="360"/>
+      </w:pPr>
+      <w:rPr>
+        <w:rFonts w:ascii="Wingdings" w:hAnsi="Wingdings" w:hint="default"/>
+      </w:rPr>
+    </w:lvl>
+  </w:abstractNum>
+  <w:abstractNum w:abstractNumId="11" w15:restartNumberingAfterBreak="0">
+    <w:nsid w:val="613D1DF4"/>
+    <w:multiLevelType w:val="hybridMultilevel"/>
+    <w:tmpl w:val="8170485A"/>
+    <w:lvl w:ilvl="0" w:tplc="04090005">
+      <w:start w:val="1"/>
+      <w:numFmt w:val="bullet"/>
+      <w:lvlText w:val=""/>
+      <w:lvlJc w:val="left"/>
+      <w:pPr>
+        <w:ind w:left="720" w:hanging="360"/>
+      </w:pPr>
+      <w:rPr>
+        <w:rFonts w:ascii="Wingdings" w:hAnsi="Wingdings" w:hint="default"/>
+      </w:rPr>
+    </w:lvl>
+    <w:lvl w:ilvl="1" w:tplc="08090003">
+      <w:start w:val="1"/>
+      <w:numFmt w:val="bullet"/>
+      <w:lvlText w:val="o"/>
+      <w:lvlJc w:val="left"/>
+      <w:pPr>
+        <w:ind w:left="1440" w:hanging="360"/>
+      </w:pPr>
+      <w:rPr>
+        <w:rFonts w:ascii="Courier New" w:hAnsi="Courier New" w:cs="Courier New" w:hint="default"/>
+      </w:rPr>
+    </w:lvl>
+    <w:lvl w:ilvl="2" w:tplc="08090005" w:tentative="1">
+      <w:start w:val="1"/>
+      <w:numFmt w:val="bullet"/>
+      <w:lvlText w:val=""/>
+      <w:lvlJc w:val="left"/>
+      <w:pPr>
+        <w:ind w:left="2160" w:hanging="360"/>
+      </w:pPr>
+      <w:rPr>
+        <w:rFonts w:ascii="Wingdings" w:hAnsi="Wingdings" w:hint="default"/>
+      </w:rPr>
+    </w:lvl>
+    <w:lvl w:ilvl="3" w:tplc="08090001" w:tentative="1">
+      <w:start w:val="1"/>
+      <w:numFmt w:val="bullet"/>
+      <w:lvlText w:val=""/>
+      <w:lvlJc w:val="left"/>
+      <w:pPr>
+        <w:ind w:left="2880" w:hanging="360"/>
+      </w:pPr>
+      <w:rPr>
+        <w:rFonts w:ascii="Symbol" w:hAnsi="Symbol" w:hint="default"/>
+      </w:rPr>
+    </w:lvl>
+    <w:lvl w:ilvl="4" w:tplc="08090003" w:tentative="1">
+      <w:start w:val="1"/>
+      <w:numFmt w:val="bullet"/>
+      <w:lvlText w:val="o"/>
+      <w:lvlJc w:val="left"/>
+      <w:pPr>
+        <w:ind w:left="3600" w:hanging="360"/>
+      </w:pPr>
+      <w:rPr>
+        <w:rFonts w:ascii="Courier New" w:hAnsi="Courier New" w:cs="Courier New" w:hint="default"/>
+      </w:rPr>
+    </w:lvl>
+    <w:lvl w:ilvl="5" w:tplc="08090005" w:tentative="1">
+      <w:start w:val="1"/>
+      <w:numFmt w:val="bullet"/>
+      <w:lvlText w:val=""/>
+      <w:lvlJc w:val="left"/>
+      <w:pPr>
+        <w:ind w:left="4320" w:hanging="360"/>
+      </w:pPr>
+      <w:rPr>
+        <w:rFonts w:ascii="Wingdings" w:hAnsi="Wingdings" w:hint="default"/>
+      </w:rPr>
+    </w:lvl>
+    <w:lvl w:ilvl="6" w:tplc="08090001" w:tentative="1">
+      <w:start w:val="1"/>
+      <w:numFmt w:val="bullet"/>
+      <w:lvlText w:val=""/>
+      <w:lvlJc w:val="left"/>
+      <w:pPr>
+        <w:ind w:left="5040" w:hanging="360"/>
+      </w:pPr>
+      <w:rPr>
+        <w:rFonts w:ascii="Symbol" w:hAnsi="Symbol" w:hint="default"/>
+      </w:rPr>
+    </w:lvl>
+    <w:lvl w:ilvl="7" w:tplc="08090003" w:tentative="1">
+      <w:start w:val="1"/>
+      <w:numFmt w:val="bullet"/>
+      <w:lvlText w:val="o"/>
+      <w:lvlJc w:val="left"/>
+      <w:pPr>
+        <w:ind w:left="5760" w:hanging="360"/>
+      </w:pPr>
+      <w:rPr>
+        <w:rFonts w:ascii="Courier New" w:hAnsi="Courier New" w:cs="Courier New" w:hint="default"/>
+      </w:rPr>
+    </w:lvl>
+    <w:lvl w:ilvl="8" w:tplc="08090005" w:tentative="1">
+      <w:start w:val="1"/>
+      <w:numFmt w:val="bullet"/>
+      <w:lvlText w:val=""/>
+      <w:lvlJc w:val="left"/>
+      <w:pPr>
+        <w:ind w:left="6480" w:hanging="360"/>
+      </w:pPr>
+      <w:rPr>
+        <w:rFonts w:ascii="Wingdings" w:hAnsi="Wingdings" w:hint="default"/>
+      </w:rPr>
+    </w:lvl>
+  </w:abstractNum>
+  <w:abstractNum w:abstractNumId="12" w15:restartNumberingAfterBreak="0">
     <w:nsid w:val="62AB0D73"/>
     <w:multiLevelType w:val="multilevel"/>
     <w:tmpl w:val="8B722954"/>
@@ -2766,7 +3529,7 @@
       </w:rPr>
     </w:lvl>
   </w:abstractNum>
-  <w:abstractNum w:abstractNumId="9" w15:restartNumberingAfterBreak="0">
+  <w:abstractNum w:abstractNumId="13" w15:restartNumberingAfterBreak="0">
     <w:nsid w:val="77EE27FE"/>
     <w:multiLevelType w:val="multilevel"/>
     <w:tmpl w:val="254AF4A0"/>
@@ -2881,34 +3644,46 @@
     </w:lvl>
   </w:abstractNum>
   <w:num w:numId="1" w16cid:durableId="1253932848">
-    <w:abstractNumId w:val="7"/>
+    <w:abstractNumId w:val="8"/>
   </w:num>
   <w:num w:numId="2" w16cid:durableId="926036711">
+    <w:abstractNumId w:val="5"/>
+  </w:num>
+  <w:num w:numId="3" w16cid:durableId="1538620410">
     <w:abstractNumId w:val="4"/>
   </w:num>
-  <w:num w:numId="3" w16cid:durableId="1538620410">
-    <w:abstractNumId w:val="3"/>
-  </w:num>
   <w:num w:numId="4" w16cid:durableId="926502147">
-    <w:abstractNumId w:val="9"/>
+    <w:abstractNumId w:val="13"/>
   </w:num>
   <w:num w:numId="5" w16cid:durableId="1301810341">
-    <w:abstractNumId w:val="5"/>
+    <w:abstractNumId w:val="6"/>
   </w:num>
   <w:num w:numId="6" w16cid:durableId="496460429">
     <w:abstractNumId w:val="0"/>
   </w:num>
   <w:num w:numId="7" w16cid:durableId="582104042">
-    <w:abstractNumId w:val="8"/>
+    <w:abstractNumId w:val="12"/>
   </w:num>
   <w:num w:numId="8" w16cid:durableId="36709993">
-    <w:abstractNumId w:val="2"/>
+    <w:abstractNumId w:val="3"/>
   </w:num>
   <w:num w:numId="9" w16cid:durableId="848252782">
     <w:abstractNumId w:val="1"/>
   </w:num>
   <w:num w:numId="10" w16cid:durableId="111829852">
-    <w:abstractNumId w:val="6"/>
+    <w:abstractNumId w:val="7"/>
+  </w:num>
+  <w:num w:numId="11" w16cid:durableId="2045131097">
+    <w:abstractNumId w:val="11"/>
+  </w:num>
+  <w:num w:numId="12" w16cid:durableId="181821815">
+    <w:abstractNumId w:val="10"/>
+  </w:num>
+  <w:num w:numId="13" w16cid:durableId="108207857">
+    <w:abstractNumId w:val="2"/>
+  </w:num>
+  <w:num w:numId="14" w16cid:durableId="458955201">
+    <w:abstractNumId w:val="9"/>
   </w:num>
 </w:numbering>
 </file>
@@ -3537,6 +4312,17 @@
       </w:tblCellMar>
     </w:tblPr>
   </w:style>
+  <w:style w:type="paragraph" w:styleId="ListParagraph">
+    <w:name w:val="List Paragraph"/>
+    <w:basedOn w:val="Normal"/>
+    <w:uiPriority w:val="34"/>
+    <w:qFormat/>
+    <w:rsid w:val="00705831"/>
+    <w:pPr>
+      <w:ind w:left="720"/>
+      <w:contextualSpacing/>
+    </w:pPr>
+  </w:style>
 </w:styles>
 </file>
 

</xml_diff>